<commit_message>
-switch to document-based instead of just saving last state in settings -switch from manual input of hours to table of work sessions with start/end -update template with simpler summary of hours
</commit_message>
<xml_diff>
--- a/Resources/template.docx
+++ b/Resources/template.docx
@@ -16,17 +16,17 @@
         </w:tblCellMar>
       </w:tblPr>
       <w:tblGrid>
-        <w:gridCol w:w="1183"/>
+        <w:gridCol w:w="1182"/>
         <w:gridCol w:w="4800"/>
         <w:gridCol w:w="1460"/>
         <w:gridCol w:w="69"/>
-        <w:gridCol w:w="2486"/>
+        <w:gridCol w:w="2487"/>
       </w:tblGrid>
       <w:tr>
         <w:trPr/>
         <w:tc>
           <w:tcPr>
-            <w:tcW w:w="1183" w:type="dxa"/>
+            <w:tcW w:w="1182" w:type="dxa"/>
             <w:vMerge w:val="restart"/>
             <w:tcBorders/>
             <w:shd w:fill="auto" w:val="clear"/>
@@ -72,7 +72,7 @@
         </w:tc>
         <w:tc>
           <w:tcPr>
-            <w:tcW w:w="4015" w:type="dxa"/>
+            <w:tcW w:w="4016" w:type="dxa"/>
             <w:gridSpan w:val="3"/>
             <w:tcBorders>
               <w:top w:val="single" w:sz="2" w:space="0" w:color="000001"/>
@@ -84,7 +84,7 @@
             </w:tcBorders>
             <w:shd w:fill="E6E6E6" w:val="clear"/>
             <w:tcMar>
-              <w:left w:w="46" w:type="dxa"/>
+              <w:left w:w="43" w:type="dxa"/>
             </w:tcMar>
           </w:tcPr>
           <w:p>
@@ -104,7 +104,7 @@
         <w:trPr/>
         <w:tc>
           <w:tcPr>
-            <w:tcW w:w="1183" w:type="dxa"/>
+            <w:tcW w:w="1182" w:type="dxa"/>
             <w:vMerge w:val="continue"/>
             <w:tcBorders/>
             <w:shd w:fill="auto" w:val="clear"/>
@@ -149,7 +149,7 @@
             </w:tcBorders>
             <w:shd w:fill="auto" w:val="clear"/>
             <w:tcMar>
-              <w:left w:w="46" w:type="dxa"/>
+              <w:left w:w="43" w:type="dxa"/>
             </w:tcMar>
           </w:tcPr>
           <w:p>
@@ -188,7 +188,7 @@
         </w:tc>
         <w:tc>
           <w:tcPr>
-            <w:tcW w:w="2486" w:type="dxa"/>
+            <w:tcW w:w="2487" w:type="dxa"/>
             <w:tcBorders>
               <w:top w:val="single" w:sz="2" w:space="0" w:color="000001"/>
               <w:left w:val="single" w:sz="2" w:space="0" w:color="000001"/>
@@ -199,7 +199,7 @@
             </w:tcBorders>
             <w:shd w:fill="auto" w:val="clear"/>
             <w:tcMar>
-              <w:left w:w="46" w:type="dxa"/>
+              <w:left w:w="43" w:type="dxa"/>
             </w:tcMar>
           </w:tcPr>
           <w:p>
@@ -219,7 +219,7 @@
         <w:trPr/>
         <w:tc>
           <w:tcPr>
-            <w:tcW w:w="1183" w:type="dxa"/>
+            <w:tcW w:w="1182" w:type="dxa"/>
             <w:vMerge w:val="continue"/>
             <w:tcBorders/>
             <w:shd w:fill="auto" w:val="clear"/>
@@ -264,7 +264,7 @@
             </w:tcBorders>
             <w:shd w:fill="auto" w:val="clear"/>
             <w:tcMar>
-              <w:left w:w="46" w:type="dxa"/>
+              <w:left w:w="43" w:type="dxa"/>
             </w:tcMar>
           </w:tcPr>
           <w:p>
@@ -303,7 +303,7 @@
         </w:tc>
         <w:tc>
           <w:tcPr>
-            <w:tcW w:w="2486" w:type="dxa"/>
+            <w:tcW w:w="2487" w:type="dxa"/>
             <w:tcBorders>
               <w:top w:val="single" w:sz="2" w:space="0" w:color="000001"/>
               <w:left w:val="single" w:sz="2" w:space="0" w:color="000001"/>
@@ -314,7 +314,7 @@
             </w:tcBorders>
             <w:shd w:fill="auto" w:val="clear"/>
             <w:tcMar>
-              <w:left w:w="46" w:type="dxa"/>
+              <w:left w:w="43" w:type="dxa"/>
             </w:tcMar>
           </w:tcPr>
           <w:p>
@@ -371,7 +371,7 @@
         </w:tblBorders>
         <w:tblCellMar>
           <w:top w:w="55" w:type="dxa"/>
-          <w:left w:w="47" w:type="dxa"/>
+          <w:left w:w="44" w:type="dxa"/>
           <w:bottom w:w="55" w:type="dxa"/>
           <w:right w:w="55" w:type="dxa"/>
         </w:tblCellMar>
@@ -393,7 +393,7 @@
             </w:tcBorders>
             <w:shd w:fill="E6E6E6" w:val="clear"/>
             <w:tcMar>
-              <w:left w:w="47" w:type="dxa"/>
+              <w:left w:w="44" w:type="dxa"/>
             </w:tcMar>
           </w:tcPr>
           <w:p>
@@ -422,7 +422,7 @@
             </w:tcBorders>
             <w:shd w:fill="E6E6E6" w:val="clear"/>
             <w:tcMar>
-              <w:left w:w="47" w:type="dxa"/>
+              <w:left w:w="44" w:type="dxa"/>
             </w:tcMar>
           </w:tcPr>
           <w:p>
@@ -452,7 +452,7 @@
             </w:tcBorders>
             <w:shd w:fill="auto" w:val="clear"/>
             <w:tcMar>
-              <w:left w:w="47" w:type="dxa"/>
+              <w:left w:w="44" w:type="dxa"/>
             </w:tcMar>
           </w:tcPr>
           <w:p>
@@ -480,7 +480,7 @@
             </w:tcBorders>
             <w:shd w:fill="auto" w:val="clear"/>
             <w:tcMar>
-              <w:left w:w="47" w:type="dxa"/>
+              <w:left w:w="44" w:type="dxa"/>
             </w:tcMar>
           </w:tcPr>
           <w:p>
@@ -536,7 +536,7 @@
         </w:tblBorders>
         <w:tblCellMar>
           <w:top w:w="55" w:type="dxa"/>
-          <w:left w:w="47" w:type="dxa"/>
+          <w:left w:w="44" w:type="dxa"/>
           <w:bottom w:w="55" w:type="dxa"/>
           <w:right w:w="55" w:type="dxa"/>
         </w:tblCellMar>
@@ -561,7 +561,7 @@
             </w:tcBorders>
             <w:shd w:fill="E6E6E6" w:val="clear"/>
             <w:tcMar>
-              <w:left w:w="47" w:type="dxa"/>
+              <w:left w:w="44" w:type="dxa"/>
             </w:tcMar>
           </w:tcPr>
           <w:p>
@@ -589,7 +589,7 @@
             </w:tcBorders>
             <w:shd w:fill="E6E6E6" w:val="clear"/>
             <w:tcMar>
-              <w:left w:w="47" w:type="dxa"/>
+              <w:left w:w="44" w:type="dxa"/>
             </w:tcMar>
           </w:tcPr>
           <w:p>
@@ -621,7 +621,7 @@
             </w:tcBorders>
             <w:shd w:fill="auto" w:val="clear"/>
             <w:tcMar>
-              <w:left w:w="47" w:type="dxa"/>
+              <w:left w:w="44" w:type="dxa"/>
             </w:tcMar>
           </w:tcPr>
           <w:p>
@@ -635,18 +635,6 @@
               <w:t>[SERVICE]</w:t>
             </w:r>
           </w:p>
-          <w:p>
-            <w:pPr>
-              <w:pStyle w:val="TableContents"/>
-              <w:snapToGrid w:val="false"/>
-              <w:rPr/>
-            </w:pPr>
-            <w:r>
-              <w:rPr/>
-              <w:br/>
-              <w:t>Total: [TOTAL_HOURS] hours</w:t>
-            </w:r>
-          </w:p>
         </w:tc>
         <w:tc>
           <w:tcPr>
@@ -661,7 +649,134 @@
             </w:tcBorders>
             <w:shd w:fill="auto" w:val="clear"/>
             <w:tcMar>
-              <w:left w:w="47" w:type="dxa"/>
+              <w:left w:w="44" w:type="dxa"/>
+            </w:tcMar>
+          </w:tcPr>
+          <w:p>
+            <w:pPr>
+              <w:pStyle w:val="TableContents"/>
+              <w:snapToGrid w:val="false"/>
+              <w:rPr/>
+            </w:pPr>
+            <w:r>
+              <w:rPr>
+                <w:b w:val="false"/>
+                <w:bCs w:val="false"/>
+              </w:rPr>
+              <w:t>[</w:t>
+            </w:r>
+            <w:r>
+              <w:rPr>
+                <w:b w:val="false"/>
+                <w:bCs w:val="false"/>
+              </w:rPr>
+              <w:t>PRICE</w:t>
+            </w:r>
+            <w:r>
+              <w:rPr>
+                <w:b w:val="false"/>
+                <w:bCs w:val="false"/>
+              </w:rPr>
+              <w:t>]</w:t>
+            </w:r>
+          </w:p>
+        </w:tc>
+      </w:tr>
+      <w:tr>
+        <w:trPr>
+          <w:trHeight w:val="190" w:hRule="atLeast"/>
+        </w:trPr>
+        <w:tc>
+          <w:tcPr>
+            <w:tcW w:w="7283" w:type="dxa"/>
+            <w:tcBorders>
+              <w:top w:val="single" w:sz="2" w:space="0" w:color="000001"/>
+              <w:left w:val="single" w:sz="2" w:space="0" w:color="000001"/>
+              <w:bottom w:val="single" w:sz="2" w:space="0" w:color="000001"/>
+              <w:insideH w:val="single" w:sz="2" w:space="0" w:color="000001"/>
+            </w:tcBorders>
+            <w:shd w:fill="auto" w:val="clear"/>
+            <w:tcMar>
+              <w:left w:w="44" w:type="dxa"/>
+            </w:tcMar>
+          </w:tcPr>
+          <w:p>
+            <w:pPr>
+              <w:pStyle w:val="TableContents"/>
+              <w:snapToGrid w:val="false"/>
+              <w:rPr/>
+            </w:pPr>
+            <w:r>
+              <w:rPr/>
+            </w:r>
+          </w:p>
+        </w:tc>
+        <w:tc>
+          <w:tcPr>
+            <w:tcW w:w="1323" w:type="dxa"/>
+            <w:tcBorders>
+              <w:top w:val="single" w:sz="2" w:space="0" w:color="000001"/>
+              <w:left w:val="single" w:sz="2" w:space="0" w:color="000001"/>
+              <w:bottom w:val="single" w:sz="2" w:space="0" w:color="000001"/>
+              <w:insideH w:val="single" w:sz="2" w:space="0" w:color="000001"/>
+            </w:tcBorders>
+            <w:shd w:fill="auto" w:val="clear"/>
+            <w:tcMar>
+              <w:left w:w="44" w:type="dxa"/>
+            </w:tcMar>
+          </w:tcPr>
+          <w:p>
+            <w:pPr>
+              <w:pStyle w:val="TableContents"/>
+              <w:snapToGrid w:val="false"/>
+              <w:jc w:val="right"/>
+              <w:rPr/>
+            </w:pPr>
+            <w:r>
+              <w:rPr/>
+              <w:t>Subtotal:</w:t>
+            </w:r>
+          </w:p>
+        </w:tc>
+        <w:tc>
+          <w:tcPr>
+            <w:tcW w:w="82" w:type="dxa"/>
+            <w:tcBorders>
+              <w:top w:val="single" w:sz="2" w:space="0" w:color="000001"/>
+              <w:bottom w:val="single" w:sz="2" w:space="0" w:color="000001"/>
+              <w:insideH w:val="single" w:sz="2" w:space="0" w:color="000001"/>
+            </w:tcBorders>
+            <w:shd w:fill="auto" w:val="clear"/>
+            <w:tcMar>
+              <w:left w:w="55" w:type="dxa"/>
+            </w:tcMar>
+          </w:tcPr>
+          <w:p>
+            <w:pPr>
+              <w:pStyle w:val="TableContents"/>
+              <w:snapToGrid w:val="false"/>
+              <w:jc w:val="right"/>
+              <w:rPr/>
+            </w:pPr>
+            <w:r>
+              <w:rPr/>
+            </w:r>
+          </w:p>
+        </w:tc>
+        <w:tc>
+          <w:tcPr>
+            <w:tcW w:w="1314" w:type="dxa"/>
+            <w:tcBorders>
+              <w:top w:val="single" w:sz="2" w:space="0" w:color="000001"/>
+              <w:left w:val="single" w:sz="2" w:space="0" w:color="000001"/>
+              <w:bottom w:val="single" w:sz="2" w:space="0" w:color="000001"/>
+              <w:right w:val="single" w:sz="2" w:space="0" w:color="000001"/>
+              <w:insideH w:val="single" w:sz="2" w:space="0" w:color="000001"/>
+              <w:insideV w:val="single" w:sz="2" w:space="0" w:color="000001"/>
+            </w:tcBorders>
+            <w:shd w:fill="auto" w:val="clear"/>
+            <w:tcMar>
+              <w:left w:w="44" w:type="dxa"/>
             </w:tcMar>
           </w:tcPr>
           <w:p>
@@ -679,7 +794,7 @@
                 <w:b w:val="false"/>
                 <w:bCs w:val="false"/>
               </w:rPr>
-              <w:t>[ITEM]</w:t>
+              <w:t>[SUBTOT]</w:t>
             </w:r>
           </w:p>
         </w:tc>
@@ -699,7 +814,7 @@
             </w:tcBorders>
             <w:shd w:fill="auto" w:val="clear"/>
             <w:tcMar>
-              <w:left w:w="47" w:type="dxa"/>
+              <w:left w:w="44" w:type="dxa"/>
             </w:tcMar>
           </w:tcPr>
           <w:p>
@@ -724,7 +839,7 @@
             </w:tcBorders>
             <w:shd w:fill="auto" w:val="clear"/>
             <w:tcMar>
-              <w:left w:w="47" w:type="dxa"/>
+              <w:left w:w="44" w:type="dxa"/>
             </w:tcMar>
           </w:tcPr>
           <w:p>
@@ -736,7 +851,7 @@
             </w:pPr>
             <w:r>
               <w:rPr/>
-              <w:t>Subtotal:</w:t>
+              <w:t>Tax:</w:t>
             </w:r>
           </w:p>
         </w:tc>
@@ -778,25 +893,18 @@
             </w:tcBorders>
             <w:shd w:fill="auto" w:val="clear"/>
             <w:tcMar>
-              <w:left w:w="47" w:type="dxa"/>
-            </w:tcMar>
-          </w:tcPr>
-          <w:p>
-            <w:pPr>
-              <w:pStyle w:val="TableContents"/>
-              <w:snapToGrid w:val="false"/>
-              <w:rPr>
-                <w:b w:val="false"/>
-                <w:b w:val="false"/>
-                <w:bCs w:val="false"/>
-              </w:rPr>
-            </w:pPr>
-            <w:r>
-              <w:rPr>
-                <w:b w:val="false"/>
-                <w:bCs w:val="false"/>
-              </w:rPr>
-              <w:t>[SUBTOT]</w:t>
+              <w:left w:w="44" w:type="dxa"/>
+            </w:tcMar>
+          </w:tcPr>
+          <w:p>
+            <w:pPr>
+              <w:pStyle w:val="TableContents"/>
+              <w:snapToGrid w:val="false"/>
+              <w:rPr/>
+            </w:pPr>
+            <w:r>
+              <w:rPr/>
+              <w:t>[TAX]</w:t>
             </w:r>
           </w:p>
         </w:tc>
@@ -816,7 +924,7 @@
             </w:tcBorders>
             <w:shd w:fill="auto" w:val="clear"/>
             <w:tcMar>
-              <w:left w:w="47" w:type="dxa"/>
+              <w:left w:w="44" w:type="dxa"/>
             </w:tcMar>
           </w:tcPr>
           <w:p>
@@ -841,7 +949,7 @@
             </w:tcBorders>
             <w:shd w:fill="auto" w:val="clear"/>
             <w:tcMar>
-              <w:left w:w="47" w:type="dxa"/>
+              <w:left w:w="44" w:type="dxa"/>
             </w:tcMar>
           </w:tcPr>
           <w:p>
@@ -853,7 +961,7 @@
             </w:pPr>
             <w:r>
               <w:rPr/>
-              <w:t>Tax:</w:t>
+              <w:t>Total:</w:t>
             </w:r>
           </w:p>
         </w:tc>
@@ -895,117 +1003,7 @@
             </w:tcBorders>
             <w:shd w:fill="auto" w:val="clear"/>
             <w:tcMar>
-              <w:left w:w="47" w:type="dxa"/>
-            </w:tcMar>
-          </w:tcPr>
-          <w:p>
-            <w:pPr>
-              <w:pStyle w:val="TableContents"/>
-              <w:snapToGrid w:val="false"/>
-              <w:rPr/>
-            </w:pPr>
-            <w:r>
-              <w:rPr/>
-              <w:t>[TAX]</w:t>
-            </w:r>
-          </w:p>
-        </w:tc>
-      </w:tr>
-      <w:tr>
-        <w:trPr>
-          <w:trHeight w:val="190" w:hRule="atLeast"/>
-        </w:trPr>
-        <w:tc>
-          <w:tcPr>
-            <w:tcW w:w="7283" w:type="dxa"/>
-            <w:tcBorders>
-              <w:top w:val="single" w:sz="2" w:space="0" w:color="000001"/>
-              <w:left w:val="single" w:sz="2" w:space="0" w:color="000001"/>
-              <w:bottom w:val="single" w:sz="2" w:space="0" w:color="000001"/>
-              <w:insideH w:val="single" w:sz="2" w:space="0" w:color="000001"/>
-            </w:tcBorders>
-            <w:shd w:fill="auto" w:val="clear"/>
-            <w:tcMar>
-              <w:left w:w="47" w:type="dxa"/>
-            </w:tcMar>
-          </w:tcPr>
-          <w:p>
-            <w:pPr>
-              <w:pStyle w:val="TableContents"/>
-              <w:snapToGrid w:val="false"/>
-              <w:rPr/>
-            </w:pPr>
-            <w:r>
-              <w:rPr/>
-            </w:r>
-          </w:p>
-        </w:tc>
-        <w:tc>
-          <w:tcPr>
-            <w:tcW w:w="1323" w:type="dxa"/>
-            <w:tcBorders>
-              <w:top w:val="single" w:sz="2" w:space="0" w:color="000001"/>
-              <w:left w:val="single" w:sz="2" w:space="0" w:color="000001"/>
-              <w:bottom w:val="single" w:sz="2" w:space="0" w:color="000001"/>
-              <w:insideH w:val="single" w:sz="2" w:space="0" w:color="000001"/>
-            </w:tcBorders>
-            <w:shd w:fill="auto" w:val="clear"/>
-            <w:tcMar>
-              <w:left w:w="47" w:type="dxa"/>
-            </w:tcMar>
-          </w:tcPr>
-          <w:p>
-            <w:pPr>
-              <w:pStyle w:val="TableContents"/>
-              <w:snapToGrid w:val="false"/>
-              <w:jc w:val="right"/>
-              <w:rPr/>
-            </w:pPr>
-            <w:r>
-              <w:rPr/>
-              <w:t>Total:</w:t>
-            </w:r>
-          </w:p>
-        </w:tc>
-        <w:tc>
-          <w:tcPr>
-            <w:tcW w:w="82" w:type="dxa"/>
-            <w:tcBorders>
-              <w:top w:val="single" w:sz="2" w:space="0" w:color="000001"/>
-              <w:bottom w:val="single" w:sz="2" w:space="0" w:color="000001"/>
-              <w:insideH w:val="single" w:sz="2" w:space="0" w:color="000001"/>
-            </w:tcBorders>
-            <w:shd w:fill="auto" w:val="clear"/>
-            <w:tcMar>
-              <w:left w:w="55" w:type="dxa"/>
-            </w:tcMar>
-          </w:tcPr>
-          <w:p>
-            <w:pPr>
-              <w:pStyle w:val="TableContents"/>
-              <w:snapToGrid w:val="false"/>
-              <w:jc w:val="right"/>
-              <w:rPr/>
-            </w:pPr>
-            <w:r>
-              <w:rPr/>
-            </w:r>
-          </w:p>
-        </w:tc>
-        <w:tc>
-          <w:tcPr>
-            <w:tcW w:w="1314" w:type="dxa"/>
-            <w:tcBorders>
-              <w:top w:val="single" w:sz="2" w:space="0" w:color="000001"/>
-              <w:left w:val="single" w:sz="2" w:space="0" w:color="000001"/>
-              <w:bottom w:val="single" w:sz="2" w:space="0" w:color="000001"/>
-              <w:right w:val="single" w:sz="2" w:space="0" w:color="000001"/>
-              <w:insideH w:val="single" w:sz="2" w:space="0" w:color="000001"/>
-              <w:insideV w:val="single" w:sz="2" w:space="0" w:color="000001"/>
-            </w:tcBorders>
-            <w:shd w:fill="auto" w:val="clear"/>
-            <w:tcMar>
-              <w:left w:w="47" w:type="dxa"/>
+              <w:left w:w="44" w:type="dxa"/>
             </w:tcMar>
           </w:tcPr>
           <w:p>

</xml_diff>